<commit_message>
added week 2 and updated hours
</commit_message>
<xml_diff>
--- a/student-submissions/Notes.docx
+++ b/student-submissions/Notes.docx
@@ -23,6 +23,18 @@
       </w:r>
       <w:r>
         <w:t>output</w:t>
+      </w:r>
+    </w:p>
+    <w:p/>
+    <w:p/>
+    <w:p>
+      <w:r>
+        <w:t>Programs:</w:t>
+      </w:r>
+    </w:p>
+    <w:p>
+      <w:r>
+        <w:t>Random name list selector</w:t>
       </w:r>
     </w:p>
     <w:sectPr>

</xml_diff>